<commit_message>
Inserimento diagrammi API + descrizione ed immagine API documentation
</commit_message>
<xml_diff>
--- a/Sviluppo applicazione/Sviluppo applicazione.docx
+++ b/Sviluppo applicazione/Sviluppo applicazione.docx
@@ -1,6 +1,6 @@
 
 <file path=word/document.xml><?xml version="1.0" encoding="utf-8"?>
-<w:document xmlns:wpc="http://schemas.microsoft.com/office/word/2010/wordprocessingCanvas" xmlns:cx="http://schemas.microsoft.com/office/drawing/2014/chartex" xmlns:cx1="http://schemas.microsoft.com/office/drawing/2015/9/8/chartex" xmlns:cx2="http://schemas.microsoft.com/office/drawing/2015/10/21/chartex" xmlns:cx3="http://schemas.microsoft.com/office/drawing/2016/5/9/chartex" xmlns:cx4="http://schemas.microsoft.com/office/drawing/2016/5/10/chartex" xmlns:cx5="http://schemas.microsoft.com/office/drawing/2016/5/11/chartex" xmlns:cx6="http://schemas.microsoft.com/office/drawing/2016/5/12/chartex" xmlns:cx7="http://schemas.microsoft.com/office/drawing/2016/5/13/chartex" xmlns:cx8="http://schemas.microsoft.com/office/drawing/2016/5/14/chartex" xmlns:mc="http://schemas.openxmlformats.org/markup-compatibility/2006" xmlns:aink="http://schemas.microsoft.com/office/drawing/2016/ink" xmlns:am3d="http://schemas.microsoft.com/office/drawing/2017/model3d" xmlns:o="urn:schemas-microsoft-com:office:office" xmlns:oel="http://schemas.microsoft.com/office/2019/extlst" xmlns:r="http://schemas.openxmlformats.org/officeDocument/2006/relationships" xmlns:m="http://schemas.openxmlformats.org/officeDocument/2006/math" xmlns:v="urn:schemas-microsoft-com:vml" xmlns:wp14="http://schemas.microsoft.com/office/word/2010/wordprocessingDrawing" xmlns:wp="http://schemas.openxmlformats.org/drawingml/2006/wordprocessingDrawing" xmlns:w10="urn:schemas-microsoft-com:office:word" xmlns:w="http://schemas.openxmlformats.org/wordprocessingml/2006/main" xmlns:w14="http://schemas.microsoft.com/office/word/2010/wordml" xmlns:w15="http://schemas.microsoft.com/office/word/2012/wordml" xmlns:w16cex="http://schemas.microsoft.com/office/word/2018/wordml/cex" xmlns:w16cid="http://schemas.microsoft.com/office/word/2016/wordml/cid" xmlns:w16="http://schemas.microsoft.com/office/word/2018/wordml" xmlns:w16sdtdh="http://schemas.microsoft.com/office/word/2020/wordml/sdtdatahash" xmlns:w16se="http://schemas.microsoft.com/office/word/2015/wordml/symex" xmlns:wpg="http://schemas.microsoft.com/office/word/2010/wordprocessingGroup" xmlns:wpi="http://schemas.microsoft.com/office/word/2010/wordprocessingInk" xmlns:wne="http://schemas.microsoft.com/office/word/2006/wordml" xmlns:wps="http://schemas.microsoft.com/office/word/2010/wordprocessingShape" mc:Ignorable="w14 w15 w16se w16cid w16 w16cex w16sdtdh wp14">
+<w:document xmlns:wpc="http://schemas.microsoft.com/office/word/2010/wordprocessingCanvas" xmlns:cx="http://schemas.microsoft.com/office/drawing/2014/chartex" xmlns:cx1="http://schemas.microsoft.com/office/drawing/2015/9/8/chartex" xmlns:cx2="http://schemas.microsoft.com/office/drawing/2015/10/21/chartex" xmlns:cx3="http://schemas.microsoft.com/office/drawing/2016/5/9/chartex" xmlns:cx4="http://schemas.microsoft.com/office/drawing/2016/5/10/chartex" xmlns:cx5="http://schemas.microsoft.com/office/drawing/2016/5/11/chartex" xmlns:cx6="http://schemas.microsoft.com/office/drawing/2016/5/12/chartex" xmlns:cx7="http://schemas.microsoft.com/office/drawing/2016/5/13/chartex" xmlns:cx8="http://schemas.microsoft.com/office/drawing/2016/5/14/chartex" xmlns:mc="http://schemas.openxmlformats.org/markup-compatibility/2006" xmlns:aink="http://schemas.microsoft.com/office/drawing/2016/ink" xmlns:am3d="http://schemas.microsoft.com/office/drawing/2017/model3d" xmlns:o="urn:schemas-microsoft-com:office:office" xmlns:r="http://schemas.openxmlformats.org/officeDocument/2006/relationships" xmlns:m="http://schemas.openxmlformats.org/officeDocument/2006/math" xmlns:v="urn:schemas-microsoft-com:vml" xmlns:wp14="http://schemas.microsoft.com/office/word/2010/wordprocessingDrawing" xmlns:wp="http://schemas.openxmlformats.org/drawingml/2006/wordprocessingDrawing" xmlns:w10="urn:schemas-microsoft-com:office:word" xmlns:w="http://schemas.openxmlformats.org/wordprocessingml/2006/main" xmlns:w14="http://schemas.microsoft.com/office/word/2010/wordml" xmlns:w15="http://schemas.microsoft.com/office/word/2012/wordml" xmlns:w16cid="http://schemas.microsoft.com/office/word/2016/wordml/cid" xmlns:w16se="http://schemas.microsoft.com/office/word/2015/wordml/symex" xmlns:wpg="http://schemas.microsoft.com/office/word/2010/wordprocessingGroup" xmlns:wpi="http://schemas.microsoft.com/office/word/2010/wordprocessingInk" xmlns:wne="http://schemas.microsoft.com/office/word/2006/wordml" xmlns:wps="http://schemas.microsoft.com/office/word/2010/wordprocessingShape" mc:Ignorable="w14 w15 w16se w16cid wp14">
   <w:body>
     <w:p>
       <w:pPr>
@@ -602,7 +602,14 @@
           <w:iCs/>
           <w:u w:val="single"/>
         </w:rPr>
-        <w:t xml:space="preserve">dei dipendenti e dipartimenti dell’applicazione </w:t>
+        <w:t>dei dipendenti e dipartimenti dell’applicazione Ski Online</w:t>
+      </w:r>
+      <w:r>
+        <w:t>.</w:t>
+      </w:r>
+      <w:r>
+        <w:br/>
+        <w:t xml:space="preserve">Partendo dalla descrizione degli user flow legate </w:t>
       </w:r>
       <w:r>
         <w:rPr>
@@ -610,14 +617,7 @@
           <w:iCs/>
           <w:u w:val="single"/>
         </w:rPr>
-        <w:t>Ski Online</w:t>
-      </w:r>
-      <w:r>
-        <w:t>.</w:t>
-      </w:r>
-      <w:r>
-        <w:br/>
-        <w:t xml:space="preserve">Partendo dalla descrizione degli user flow legate </w:t>
+        <w:t>al ruolo del responsabile amministrativo (di</w:t>
       </w:r>
       <w:r>
         <w:rPr>
@@ -625,7 +625,15 @@
           <w:iCs/>
           <w:u w:val="single"/>
         </w:rPr>
-        <w:t>al ruolo del responsabile amministrativo (di</w:t>
+        <w:br/>
+        <w:t>seguito denominato RA) dell’applicazione</w:t>
+      </w:r>
+      <w:r>
+        <w:t>, il documento prosegue con la presentazione delle</w:t>
+      </w:r>
+      <w:r>
+        <w:br/>
+        <w:t xml:space="preserve">API necessarie (tramite l’API Model e il Modello delle risorse) per </w:t>
       </w:r>
       <w:r>
         <w:rPr>
@@ -633,15 +641,7 @@
           <w:iCs/>
           <w:u w:val="single"/>
         </w:rPr>
-        <w:br/>
-        <w:t>seguito denominato RA) dell’applicazione</w:t>
-      </w:r>
-      <w:r>
-        <w:t>, il documento prosegue con la presentazione delle</w:t>
-      </w:r>
-      <w:r>
-        <w:br/>
-        <w:t xml:space="preserve">API necessarie (tramite l’API Model e il Modello delle risorse) per </w:t>
+        <w:t>poter visualizzare, inserire e</w:t>
       </w:r>
       <w:r>
         <w:rPr>
@@ -649,14 +649,6 @@
           <w:iCs/>
           <w:u w:val="single"/>
         </w:rPr>
-        <w:t>poter visualizzare, inserire e</w:t>
-      </w:r>
-      <w:r>
-        <w:rPr>
-          <w:i/>
-          <w:iCs/>
-          <w:u w:val="single"/>
-        </w:rPr>
         <w:br/>
         <w:t>modificare sia i dipartimenti che i dipendenti</w:t>
       </w:r>
@@ -675,21 +667,7 @@
       </w:r>
       <w:r>
         <w:br/>
-        <w:t xml:space="preserve">presenta la sua documentazione e i test effettuati. </w:t>
-      </w:r>
-      <w:proofErr w:type="gramStart"/>
-      <w:r>
-        <w:t>Infine</w:t>
-      </w:r>
-      <w:proofErr w:type="gramEnd"/>
-      <w:r>
-        <w:t xml:space="preserve"> una sezione </w:t>
-      </w:r>
-      <w:r>
-        <w:t>è</w:t>
-      </w:r>
-      <w:r>
-        <w:t xml:space="preserve"> dedicata alle</w:t>
+        <w:t>presenta la sua documentazione e i test effettuati. Infine una sezione è dedicata alle</w:t>
       </w:r>
       <w:r>
         <w:br/>
@@ -710,6 +688,7 @@
         <w:rPr>
           <w:rFonts w:eastAsia="Calibri"/>
           <w:highlight w:val="white"/>
+          <w:lang w:val="en-GB"/>
         </w:rPr>
       </w:pPr>
       <w:bookmarkStart w:id="2" w:name="_Toc121132028"/>
@@ -717,19 +696,1024 @@
         <w:rPr>
           <w:rFonts w:eastAsia="Calibri"/>
           <w:highlight w:val="white"/>
+          <w:lang w:val="en-GB"/>
         </w:rPr>
         <w:t>User flows</w:t>
       </w:r>
       <w:bookmarkEnd w:id="2"/>
     </w:p>
     <w:p>
-      <w:r>
+      <w:pPr>
+        <w:spacing w:after="0"/>
+        <w:rPr>
+          <w:highlight w:val="white"/>
+        </w:rPr>
+      </w:pPr>
+      <w:r>
+        <w:rPr>
+          <w:highlight w:val="white"/>
+        </w:rPr>
+        <w:t>In questa sezione del</w:t>
+      </w:r>
+      <w:r>
+        <w:rPr>
+          <w:highlight w:val="white"/>
+        </w:rPr>
+        <w:t xml:space="preserve"> documento </w:t>
+      </w:r>
+      <w:r>
+        <w:rPr>
+          <w:highlight w:val="white"/>
+        </w:rPr>
+        <w:t xml:space="preserve">di sviluppo riportiamo gli “user </w:t>
+      </w:r>
+      <w:proofErr w:type="spellStart"/>
+      <w:r>
+        <w:rPr>
+          <w:highlight w:val="white"/>
+        </w:rPr>
+        <w:t>flows</w:t>
+      </w:r>
+      <w:proofErr w:type="spellEnd"/>
+      <w:r>
+        <w:rPr>
+          <w:highlight w:val="white"/>
+        </w:rPr>
+        <w:t xml:space="preserve">” per il ruolo sia dell’utente registrato che per quello anonimo. </w:t>
+      </w:r>
+    </w:p>
+    <w:p>
+      <w:pPr>
+        <w:spacing w:after="0"/>
+        <w:rPr>
+          <w:highlight w:val="white"/>
+        </w:rPr>
+      </w:pPr>
+      <w:r>
+        <w:rPr>
+          <w:highlight w:val="white"/>
+        </w:rPr>
+        <w:t xml:space="preserve">La prima figura descrive gli user </w:t>
+      </w:r>
+      <w:proofErr w:type="spellStart"/>
+      <w:r>
+        <w:rPr>
+          <w:highlight w:val="white"/>
+        </w:rPr>
+        <w:t>flows</w:t>
+      </w:r>
+      <w:proofErr w:type="spellEnd"/>
+      <w:r>
+        <w:rPr>
+          <w:highlight w:val="white"/>
+        </w:rPr>
+        <w:t xml:space="preserve"> relativi alle operazioni di log-in e registrazione da parte dell’utente anonimo. Diversamente, la seconda si riferisce all’utente registrato e alle azioni che può effettuare a partire dalla “Schermata Utente” a lui dedicata. </w:t>
+      </w:r>
+    </w:p>
+    <w:p>
+      <w:pPr>
+        <w:spacing w:after="0"/>
+        <w:rPr>
+          <w:highlight w:val="white"/>
+        </w:rPr>
+      </w:pPr>
+      <w:r>
+        <w:rPr>
+          <w:highlight w:val="white"/>
+        </w:rPr>
+        <w:t>&lt;varie descrizioni da aggiungere&gt;</w:t>
+      </w:r>
+      <w:bookmarkStart w:id="3" w:name="_GoBack"/>
+      <w:bookmarkEnd w:id="3"/>
+    </w:p>
+    <w:p>
+      <w:pPr>
+        <w:pStyle w:val="Titolo1"/>
+        <w:rPr>
+          <w:rFonts w:eastAsia="Calibri"/>
+          <w:highlight w:val="white"/>
+        </w:rPr>
+      </w:pPr>
+      <w:r>
+        <w:rPr>
+          <w:rFonts w:eastAsia="Calibri"/>
+          <w:highlight w:val="white"/>
+        </w:rPr>
+        <w:t xml:space="preserve">Application Implementation and </w:t>
+      </w:r>
+      <w:proofErr w:type="spellStart"/>
+      <w:r>
+        <w:rPr>
+          <w:rFonts w:eastAsia="Calibri"/>
+          <w:highlight w:val="white"/>
+        </w:rPr>
+        <w:t>Documentation</w:t>
+      </w:r>
+      <w:proofErr w:type="spellEnd"/>
+    </w:p>
+    <w:p>
+      <w:pPr>
+        <w:pStyle w:val="Titolo2"/>
+        <w:rPr>
+          <w:highlight w:val="white"/>
+          <w:lang w:val="en-GB"/>
+        </w:rPr>
+      </w:pPr>
+      <w:r>
+        <w:rPr>
+          <w:highlight w:val="white"/>
+          <w:lang w:val="en-GB"/>
+        </w:rPr>
+        <w:t>Project Structure</w:t>
+      </w:r>
+    </w:p>
+    <w:p>
+      <w:pPr>
+        <w:pStyle w:val="Titolo2"/>
+        <w:rPr>
+          <w:highlight w:val="white"/>
+          <w:lang w:val="en-GB"/>
+        </w:rPr>
+      </w:pPr>
+      <w:r>
+        <w:rPr>
+          <w:highlight w:val="white"/>
+          <w:lang w:val="en-GB"/>
+        </w:rPr>
+        <w:t xml:space="preserve">Project </w:t>
+      </w:r>
+      <w:r>
+        <w:rPr>
+          <w:highlight w:val="white"/>
+          <w:lang w:val="en-GB"/>
+        </w:rPr>
+        <w:t>Dependencies</w:t>
+      </w:r>
+    </w:p>
+    <w:p>
+      <w:pPr>
+        <w:pStyle w:val="Titolo2"/>
+        <w:rPr>
+          <w:highlight w:val="white"/>
+          <w:lang w:val="en-GB"/>
+        </w:rPr>
+      </w:pPr>
+      <w:r>
+        <w:rPr>
+          <w:highlight w:val="white"/>
+          <w:lang w:val="en-GB"/>
+        </w:rPr>
+        <w:t xml:space="preserve">Project </w:t>
+      </w:r>
+      <w:r>
+        <w:rPr>
+          <w:highlight w:val="white"/>
+          <w:lang w:val="en-GB"/>
+        </w:rPr>
+        <w:t>Data or DB</w:t>
+      </w:r>
+    </w:p>
+    <w:p>
+      <w:pPr>
+        <w:pStyle w:val="Titolo2"/>
+        <w:rPr>
+          <w:highlight w:val="white"/>
+          <w:lang w:val="en-GB"/>
+        </w:rPr>
+      </w:pPr>
+      <w:r>
+        <w:rPr>
+          <w:highlight w:val="white"/>
+          <w:lang w:val="en-GB"/>
+        </w:rPr>
+        <w:t xml:space="preserve">Project </w:t>
+      </w:r>
+      <w:r>
+        <w:rPr>
+          <w:highlight w:val="white"/>
+          <w:lang w:val="en-GB"/>
+        </w:rPr>
+        <w:t>APIs</w:t>
+      </w:r>
+    </w:p>
+    <w:p>
+      <w:pPr>
+        <w:pStyle w:val="Titolo3"/>
+        <w:rPr>
+          <w:highlight w:val="white"/>
+          <w:lang w:val="en-GB"/>
+        </w:rPr>
+      </w:pPr>
+      <w:bookmarkStart w:id="4" w:name="_Hlk122378238"/>
+      <w:r>
+        <w:rPr>
+          <w:highlight w:val="white"/>
+          <w:lang w:val="en-GB"/>
+        </w:rPr>
+        <w:t>R</w:t>
+      </w:r>
+      <w:bookmarkEnd w:id="4"/>
+      <w:r>
+        <w:rPr>
+          <w:highlight w:val="white"/>
+          <w:lang w:val="en-GB"/>
+        </w:rPr>
+        <w:t>ESOURCES EXTRACTION FROM THE CLASS DIAGRAM</w:t>
+      </w:r>
+    </w:p>
+    <w:p>
+      <w:pPr>
+        <w:pStyle w:val="Titolo3"/>
+        <w:rPr>
+          <w:highlight w:val="white"/>
+        </w:rPr>
+      </w:pPr>
+      <w:r>
+        <w:rPr>
+          <w:highlight w:val="white"/>
+        </w:rPr>
+        <w:t>RESOURCES MODELS</w:t>
+      </w:r>
+    </w:p>
+    <w:p>
+      <w:pPr>
+        <w:rPr>
+          <w:highlight w:val="white"/>
+        </w:rPr>
+      </w:pPr>
+      <w:r>
+        <w:rPr>
+          <w:highlight w:val="white"/>
+        </w:rPr>
+        <w:t xml:space="preserve">Basandoci sulla sezione precedente sono state realizzate cinque Resources </w:t>
+      </w:r>
+      <w:proofErr w:type="spellStart"/>
+      <w:r>
+        <w:rPr>
+          <w:highlight w:val="white"/>
+        </w:rPr>
+        <w:t>Models</w:t>
+      </w:r>
+      <w:proofErr w:type="spellEnd"/>
+      <w:r>
+        <w:rPr>
+          <w:highlight w:val="white"/>
+        </w:rPr>
+        <w:t xml:space="preserve"> suddivisi per tipologia.</w:t>
+      </w:r>
+    </w:p>
+    <w:p>
+      <w:pPr>
+        <w:pStyle w:val="Titolo4"/>
+        <w:rPr>
+          <w:highlight w:val="white"/>
+        </w:rPr>
+      </w:pPr>
+      <w:r>
+        <w:rPr>
+          <w:highlight w:val="white"/>
+        </w:rPr>
+        <w:t>UTENTI</w:t>
+      </w:r>
+    </w:p>
+    <w:p>
+      <w:pPr>
+        <w:rPr>
+          <w:highlight w:val="white"/>
+        </w:rPr>
+      </w:pPr>
+      <w:r>
+        <w:rPr>
+          <w:highlight w:val="white"/>
+        </w:rPr>
+        <w:t>&lt;descrizione&gt;</w:t>
+      </w:r>
+    </w:p>
+    <w:p>
+      <w:pPr>
+        <w:jc w:val="center"/>
+        <w:rPr>
+          <w:highlight w:val="white"/>
+        </w:rPr>
+      </w:pPr>
+      <w:r>
+        <w:rPr>
+          <w:noProof/>
+          <w:highlight w:val="white"/>
+        </w:rPr>
+        <w:lastRenderedPageBreak/>
+        <w:drawing>
+          <wp:inline distT="0" distB="0" distL="0" distR="0" wp14:anchorId="74351367" wp14:editId="2712FC03">
+            <wp:extent cx="6115050" cy="5143500"/>
+            <wp:effectExtent l="0" t="0" r="0" b="0"/>
+            <wp:docPr id="4" name="Immagine 4" descr="C:\Users\arypi\OneDrive\Desktop\UNI II-ANNO\Ingegneria\PROGETTO\resources models\utenti.png"/>
+            <wp:cNvGraphicFramePr>
+              <a:graphicFrameLocks xmlns:a="http://schemas.openxmlformats.org/drawingml/2006/main" noChangeAspect="1"/>
+            </wp:cNvGraphicFramePr>
+            <a:graphic xmlns:a="http://schemas.openxmlformats.org/drawingml/2006/main">
+              <a:graphicData uri="http://schemas.openxmlformats.org/drawingml/2006/picture">
+                <pic:pic xmlns:pic="http://schemas.openxmlformats.org/drawingml/2006/picture">
+                  <pic:nvPicPr>
+                    <pic:cNvPr id="0" name="Picture 2" descr="C:\Users\arypi\OneDrive\Desktop\UNI II-ANNO\Ingegneria\PROGETTO\resources models\utenti.png"/>
+                    <pic:cNvPicPr>
+                      <a:picLocks noChangeAspect="1" noChangeArrowheads="1"/>
+                    </pic:cNvPicPr>
+                  </pic:nvPicPr>
+                  <pic:blipFill>
+                    <a:blip r:embed="rId9" cstate="print">
+                      <a:extLst>
+                        <a:ext uri="{28A0092B-C50C-407E-A947-70E740481C1C}">
+                          <a14:useLocalDpi xmlns:a14="http://schemas.microsoft.com/office/drawing/2010/main" val="0"/>
+                        </a:ext>
+                      </a:extLst>
+                    </a:blip>
+                    <a:srcRect/>
+                    <a:stretch>
+                      <a:fillRect/>
+                    </a:stretch>
+                  </pic:blipFill>
+                  <pic:spPr bwMode="auto">
+                    <a:xfrm>
+                      <a:off x="0" y="0"/>
+                      <a:ext cx="6115050" cy="5143500"/>
+                    </a:xfrm>
+                    <a:prstGeom prst="rect">
+                      <a:avLst/>
+                    </a:prstGeom>
+                    <a:noFill/>
+                    <a:ln>
+                      <a:noFill/>
+                    </a:ln>
+                  </pic:spPr>
+                </pic:pic>
+              </a:graphicData>
+            </a:graphic>
+          </wp:inline>
+        </w:drawing>
+      </w:r>
+    </w:p>
+    <w:p>
+      <w:pPr>
+        <w:pStyle w:val="Nessunaspaziatura"/>
+        <w:rPr>
+          <w:highlight w:val="white"/>
+        </w:rPr>
+      </w:pPr>
+    </w:p>
+    <w:p>
+      <w:pPr>
+        <w:pStyle w:val="Titolo4"/>
+        <w:rPr>
+          <w:highlight w:val="white"/>
+        </w:rPr>
+      </w:pPr>
+      <w:r>
+        <w:rPr>
+          <w:highlight w:val="white"/>
+        </w:rPr>
+        <w:t>IMPIANTI</w:t>
+      </w:r>
+    </w:p>
+    <w:p>
+      <w:pPr>
+        <w:rPr>
+          <w:highlight w:val="white"/>
+        </w:rPr>
+      </w:pPr>
+      <w:r>
+        <w:rPr>
+          <w:highlight w:val="white"/>
+        </w:rPr>
+        <w:t>&lt;descrizione&gt;</w:t>
+      </w:r>
+    </w:p>
+    <w:p>
+      <w:pPr>
+        <w:jc w:val="center"/>
+        <w:rPr>
+          <w:highlight w:val="white"/>
+        </w:rPr>
+      </w:pPr>
+      <w:r>
+        <w:rPr>
+          <w:noProof/>
+          <w:highlight w:val="white"/>
+        </w:rPr>
+        <w:drawing>
+          <wp:inline distT="0" distB="0" distL="0" distR="0" wp14:anchorId="0AB78202" wp14:editId="74C68E0B">
+            <wp:extent cx="3084195" cy="2415540"/>
+            <wp:effectExtent l="0" t="0" r="1905" b="3810"/>
+            <wp:docPr id="6" name="Immagine 6" descr="C:\Users\arypi\OneDrive\Desktop\UNI II-ANNO\Ingegneria\PROGETTO\resources models\affollamento.png"/>
+            <wp:cNvGraphicFramePr>
+              <a:graphicFrameLocks xmlns:a="http://schemas.openxmlformats.org/drawingml/2006/main" noChangeAspect="1"/>
+            </wp:cNvGraphicFramePr>
+            <a:graphic xmlns:a="http://schemas.openxmlformats.org/drawingml/2006/main">
+              <a:graphicData uri="http://schemas.openxmlformats.org/drawingml/2006/picture">
+                <pic:pic xmlns:pic="http://schemas.openxmlformats.org/drawingml/2006/picture">
+                  <pic:nvPicPr>
+                    <pic:cNvPr id="0" name="Picture 4" descr="C:\Users\arypi\OneDrive\Desktop\UNI II-ANNO\Ingegneria\PROGETTO\resources models\affollamento.png"/>
+                    <pic:cNvPicPr>
+                      <a:picLocks noChangeAspect="1" noChangeArrowheads="1"/>
+                    </pic:cNvPicPr>
+                  </pic:nvPicPr>
+                  <pic:blipFill>
+                    <a:blip r:embed="rId10" cstate="print">
+                      <a:extLst>
+                        <a:ext uri="{28A0092B-C50C-407E-A947-70E740481C1C}">
+                          <a14:useLocalDpi xmlns:a14="http://schemas.microsoft.com/office/drawing/2010/main" val="0"/>
+                        </a:ext>
+                      </a:extLst>
+                    </a:blip>
+                    <a:srcRect/>
+                    <a:stretch>
+                      <a:fillRect/>
+                    </a:stretch>
+                  </pic:blipFill>
+                  <pic:spPr bwMode="auto">
+                    <a:xfrm>
+                      <a:off x="0" y="0"/>
+                      <a:ext cx="3084195" cy="2415540"/>
+                    </a:xfrm>
+                    <a:prstGeom prst="rect">
+                      <a:avLst/>
+                    </a:prstGeom>
+                    <a:noFill/>
+                    <a:ln>
+                      <a:noFill/>
+                    </a:ln>
+                  </pic:spPr>
+                </pic:pic>
+              </a:graphicData>
+            </a:graphic>
+          </wp:inline>
+        </w:drawing>
+      </w:r>
+    </w:p>
+    <w:p>
+      <w:pPr>
+        <w:jc w:val="center"/>
+        <w:rPr>
+          <w:highlight w:val="white"/>
+        </w:rPr>
+      </w:pPr>
+      <w:r>
+        <w:rPr>
+          <w:noProof/>
+          <w:highlight w:val="white"/>
+        </w:rPr>
+        <w:lastRenderedPageBreak/>
+        <w:drawing>
+          <wp:inline distT="0" distB="0" distL="0" distR="0" wp14:anchorId="771D69C3" wp14:editId="3606F98F">
+            <wp:extent cx="4105275" cy="3171825"/>
+            <wp:effectExtent l="0" t="0" r="9525" b="9525"/>
+            <wp:docPr id="3" name="Immagine 3" descr="C:\Users\arypi\OneDrive\Desktop\UNI II-ANNO\Ingegneria\PROGETTO\resources models\impianti.png"/>
+            <wp:cNvGraphicFramePr>
+              <a:graphicFrameLocks xmlns:a="http://schemas.openxmlformats.org/drawingml/2006/main" noChangeAspect="1"/>
+            </wp:cNvGraphicFramePr>
+            <a:graphic xmlns:a="http://schemas.openxmlformats.org/drawingml/2006/main">
+              <a:graphicData uri="http://schemas.openxmlformats.org/drawingml/2006/picture">
+                <pic:pic xmlns:pic="http://schemas.openxmlformats.org/drawingml/2006/picture">
+                  <pic:nvPicPr>
+                    <pic:cNvPr id="0" name="Picture 1" descr="C:\Users\arypi\OneDrive\Desktop\UNI II-ANNO\Ingegneria\PROGETTO\resources models\impianti.png"/>
+                    <pic:cNvPicPr>
+                      <a:picLocks noChangeAspect="1" noChangeArrowheads="1"/>
+                    </pic:cNvPicPr>
+                  </pic:nvPicPr>
+                  <pic:blipFill>
+                    <a:blip r:embed="rId11" cstate="print">
+                      <a:extLst>
+                        <a:ext uri="{28A0092B-C50C-407E-A947-70E740481C1C}">
+                          <a14:useLocalDpi xmlns:a14="http://schemas.microsoft.com/office/drawing/2010/main" val="0"/>
+                        </a:ext>
+                      </a:extLst>
+                    </a:blip>
+                    <a:srcRect/>
+                    <a:stretch>
+                      <a:fillRect/>
+                    </a:stretch>
+                  </pic:blipFill>
+                  <pic:spPr bwMode="auto">
+                    <a:xfrm>
+                      <a:off x="0" y="0"/>
+                      <a:ext cx="4105275" cy="3171825"/>
+                    </a:xfrm>
+                    <a:prstGeom prst="rect">
+                      <a:avLst/>
+                    </a:prstGeom>
+                    <a:noFill/>
+                    <a:ln>
+                      <a:noFill/>
+                    </a:ln>
+                  </pic:spPr>
+                </pic:pic>
+              </a:graphicData>
+            </a:graphic>
+          </wp:inline>
+        </w:drawing>
+      </w:r>
+    </w:p>
+    <w:p>
+      <w:pPr>
+        <w:rPr>
+          <w:highlight w:val="white"/>
+        </w:rPr>
+      </w:pPr>
+    </w:p>
+    <w:p>
+      <w:pPr>
+        <w:pStyle w:val="Titolo4"/>
+        <w:rPr>
+          <w:highlight w:val="white"/>
+        </w:rPr>
+      </w:pPr>
+      <w:r>
+        <w:rPr>
+          <w:highlight w:val="white"/>
+        </w:rPr>
+        <w:t>LOG</w:t>
+      </w:r>
+    </w:p>
+    <w:p>
+      <w:pPr>
+        <w:rPr>
+          <w:highlight w:val="white"/>
+        </w:rPr>
+      </w:pPr>
+      <w:r>
+        <w:rPr>
+          <w:highlight w:val="white"/>
+        </w:rPr>
+        <w:t>&lt;descrizione&gt;</w:t>
+      </w:r>
+    </w:p>
+    <w:p>
+      <w:pPr>
+        <w:jc w:val="center"/>
+        <w:rPr>
+          <w:highlight w:val="white"/>
+        </w:rPr>
+      </w:pPr>
+      <w:r>
+        <w:rPr>
+          <w:noProof/>
+          <w:highlight w:val="white"/>
+        </w:rPr>
+        <w:drawing>
+          <wp:inline distT="0" distB="0" distL="0" distR="0" wp14:anchorId="3CD1419B" wp14:editId="42CEB3D8">
+            <wp:extent cx="4626610" cy="2743200"/>
+            <wp:effectExtent l="0" t="0" r="2540" b="0"/>
+            <wp:docPr id="5" name="Immagine 5" descr="C:\Users\arypi\OneDrive\Desktop\UNI II-ANNO\Ingegneria\PROGETTO\resources models\log.png"/>
+            <wp:cNvGraphicFramePr>
+              <a:graphicFrameLocks xmlns:a="http://schemas.openxmlformats.org/drawingml/2006/main" noChangeAspect="1"/>
+            </wp:cNvGraphicFramePr>
+            <a:graphic xmlns:a="http://schemas.openxmlformats.org/drawingml/2006/main">
+              <a:graphicData uri="http://schemas.openxmlformats.org/drawingml/2006/picture">
+                <pic:pic xmlns:pic="http://schemas.openxmlformats.org/drawingml/2006/picture">
+                  <pic:nvPicPr>
+                    <pic:cNvPr id="0" name="Picture 3" descr="C:\Users\arypi\OneDrive\Desktop\UNI II-ANNO\Ingegneria\PROGETTO\resources models\log.png"/>
+                    <pic:cNvPicPr>
+                      <a:picLocks noChangeAspect="1" noChangeArrowheads="1"/>
+                    </pic:cNvPicPr>
+                  </pic:nvPicPr>
+                  <pic:blipFill>
+                    <a:blip r:embed="rId12" cstate="print">
+                      <a:extLst>
+                        <a:ext uri="{28A0092B-C50C-407E-A947-70E740481C1C}">
+                          <a14:useLocalDpi xmlns:a14="http://schemas.microsoft.com/office/drawing/2010/main" val="0"/>
+                        </a:ext>
+                      </a:extLst>
+                    </a:blip>
+                    <a:srcRect/>
+                    <a:stretch>
+                      <a:fillRect/>
+                    </a:stretch>
+                  </pic:blipFill>
+                  <pic:spPr bwMode="auto">
+                    <a:xfrm>
+                      <a:off x="0" y="0"/>
+                      <a:ext cx="4626610" cy="2743200"/>
+                    </a:xfrm>
+                    <a:prstGeom prst="rect">
+                      <a:avLst/>
+                    </a:prstGeom>
+                    <a:noFill/>
+                    <a:ln>
+                      <a:noFill/>
+                    </a:ln>
+                  </pic:spPr>
+                </pic:pic>
+              </a:graphicData>
+            </a:graphic>
+          </wp:inline>
+        </w:drawing>
+      </w:r>
+    </w:p>
+    <w:p>
+      <w:pPr>
+        <w:rPr>
+          <w:highlight w:val="white"/>
+        </w:rPr>
+      </w:pPr>
+    </w:p>
+    <w:p>
+      <w:pPr>
+        <w:pStyle w:val="Titolo4"/>
+        <w:rPr>
+          <w:highlight w:val="white"/>
+        </w:rPr>
+      </w:pPr>
+      <w:r>
+        <w:rPr>
+          <w:highlight w:val="white"/>
+        </w:rPr>
+        <w:t>AFFOLLAMENTO</w:t>
+      </w:r>
+    </w:p>
+    <w:p>
+      <w:pPr>
+        <w:rPr>
+          <w:highlight w:val="white"/>
+        </w:rPr>
+      </w:pPr>
+      <w:r>
+        <w:rPr>
+          <w:highlight w:val="white"/>
+        </w:rPr>
+        <w:t>&lt;descrizione&gt;</w:t>
+      </w:r>
+    </w:p>
+    <w:p>
+      <w:pPr>
+        <w:jc w:val="center"/>
+        <w:rPr>
+          <w:highlight w:val="white"/>
+        </w:rPr>
+      </w:pPr>
+      <w:r>
+        <w:rPr>
+          <w:noProof/>
+          <w:highlight w:val="white"/>
+        </w:rPr>
+        <w:lastRenderedPageBreak/>
+        <w:drawing>
+          <wp:inline distT="0" distB="0" distL="0" distR="0" wp14:anchorId="562AD8DE" wp14:editId="44CE9D02">
+            <wp:extent cx="3084195" cy="2415540"/>
+            <wp:effectExtent l="0" t="0" r="1905" b="3810"/>
+            <wp:docPr id="7" name="Immagine 7" descr="C:\Users\arypi\OneDrive\Desktop\UNI II-ANNO\Ingegneria\PROGETTO\resources models\affollamento.png"/>
+            <wp:cNvGraphicFramePr>
+              <a:graphicFrameLocks xmlns:a="http://schemas.openxmlformats.org/drawingml/2006/main" noChangeAspect="1"/>
+            </wp:cNvGraphicFramePr>
+            <a:graphic xmlns:a="http://schemas.openxmlformats.org/drawingml/2006/main">
+              <a:graphicData uri="http://schemas.openxmlformats.org/drawingml/2006/picture">
+                <pic:pic xmlns:pic="http://schemas.openxmlformats.org/drawingml/2006/picture">
+                  <pic:nvPicPr>
+                    <pic:cNvPr id="0" name="Picture 5" descr="C:\Users\arypi\OneDrive\Desktop\UNI II-ANNO\Ingegneria\PROGETTO\resources models\affollamento.png"/>
+                    <pic:cNvPicPr>
+                      <a:picLocks noChangeAspect="1" noChangeArrowheads="1"/>
+                    </pic:cNvPicPr>
+                  </pic:nvPicPr>
+                  <pic:blipFill>
+                    <a:blip r:embed="rId10" cstate="print">
+                      <a:extLst>
+                        <a:ext uri="{28A0092B-C50C-407E-A947-70E740481C1C}">
+                          <a14:useLocalDpi xmlns:a14="http://schemas.microsoft.com/office/drawing/2010/main" val="0"/>
+                        </a:ext>
+                      </a:extLst>
+                    </a:blip>
+                    <a:srcRect/>
+                    <a:stretch>
+                      <a:fillRect/>
+                    </a:stretch>
+                  </pic:blipFill>
+                  <pic:spPr bwMode="auto">
+                    <a:xfrm>
+                      <a:off x="0" y="0"/>
+                      <a:ext cx="3084195" cy="2415540"/>
+                    </a:xfrm>
+                    <a:prstGeom prst="rect">
+                      <a:avLst/>
+                    </a:prstGeom>
+                    <a:noFill/>
+                    <a:ln>
+                      <a:noFill/>
+                    </a:ln>
+                  </pic:spPr>
+                </pic:pic>
+              </a:graphicData>
+            </a:graphic>
+          </wp:inline>
+        </w:drawing>
+      </w:r>
+    </w:p>
+    <w:p>
+      <w:pPr>
+        <w:rPr>
+          <w:highlight w:val="white"/>
+        </w:rPr>
+      </w:pPr>
+    </w:p>
+    <w:p>
+      <w:pPr>
+        <w:pStyle w:val="Titolo2"/>
+        <w:rPr>
+          <w:highlight w:val="white"/>
+        </w:rPr>
+      </w:pPr>
+      <w:r>
+        <w:rPr>
+          <w:highlight w:val="white"/>
+        </w:rPr>
+        <w:t xml:space="preserve">Sviluppo </w:t>
+      </w:r>
+      <w:r>
+        <w:rPr>
+          <w:highlight w:val="white"/>
+        </w:rPr>
+        <w:t>API</w:t>
+      </w:r>
+    </w:p>
+    <w:p>
+      <w:pPr>
+        <w:pStyle w:val="Titolo3"/>
+        <w:rPr>
+          <w:highlight w:val="white"/>
+        </w:rPr>
+      </w:pPr>
+      <w:r>
+        <w:rPr>
+          <w:highlight w:val="white"/>
+        </w:rPr>
+        <w:t>UTENTE</w:t>
+      </w:r>
+    </w:p>
+    <w:p>
+      <w:pPr>
+        <w:rPr>
+          <w:highlight w:val="white"/>
+        </w:rPr>
+      </w:pPr>
+    </w:p>
+    <w:p>
+      <w:pPr>
+        <w:pStyle w:val="Titolo1"/>
+        <w:rPr>
+          <w:rFonts w:eastAsia="Calibri"/>
+          <w:highlight w:val="white"/>
+        </w:rPr>
+      </w:pPr>
+      <w:r>
+        <w:rPr>
+          <w:rFonts w:eastAsia="Calibri"/>
+          <w:highlight w:val="white"/>
+        </w:rPr>
+        <w:t xml:space="preserve">API </w:t>
+      </w:r>
+      <w:proofErr w:type="spellStart"/>
+      <w:r>
+        <w:rPr>
+          <w:rFonts w:eastAsia="Calibri"/>
+          <w:highlight w:val="white"/>
+        </w:rPr>
+        <w:t>documentation</w:t>
+      </w:r>
+      <w:proofErr w:type="spellEnd"/>
+    </w:p>
+    <w:p>
+      <w:pPr>
+        <w:rPr>
+          <w:highlight w:val="white"/>
+        </w:rPr>
+      </w:pPr>
+      <w:r>
+        <w:rPr>
+          <w:highlight w:val="white"/>
+        </w:rPr>
+        <w:t xml:space="preserve">Le API Locali fornite dall’applicazione </w:t>
+      </w:r>
+      <w:r>
+        <w:rPr>
+          <w:highlight w:val="white"/>
+        </w:rPr>
+        <w:t>Ski Online</w:t>
+      </w:r>
+      <w:r>
+        <w:rPr>
+          <w:highlight w:val="white"/>
+        </w:rPr>
+        <w:t xml:space="preserve"> e descritte nella sezione precedente sono state documentate utilizzando il modulo </w:t>
+      </w:r>
+      <w:proofErr w:type="spellStart"/>
+      <w:r>
+        <w:rPr>
+          <w:highlight w:val="white"/>
+        </w:rPr>
+        <w:t>NodeJS</w:t>
+      </w:r>
+      <w:proofErr w:type="spellEnd"/>
+      <w:r>
+        <w:rPr>
+          <w:highlight w:val="white"/>
+        </w:rPr>
+        <w:t xml:space="preserve"> chiamato </w:t>
+      </w:r>
+      <w:proofErr w:type="spellStart"/>
+      <w:r>
+        <w:rPr>
+          <w:highlight w:val="white"/>
+        </w:rPr>
+        <w:t>Swagger</w:t>
+      </w:r>
+      <w:proofErr w:type="spellEnd"/>
+      <w:r>
+        <w:rPr>
+          <w:highlight w:val="white"/>
+        </w:rPr>
+        <w:t xml:space="preserve"> UI Express. In questo modo la documentazione relativa alle API è direttamente disponibile a chiunque veda il codice sorgente. Per poter generare l’endpoint dedicato alla presentazione delle API abbiamo utilizzato </w:t>
+      </w:r>
+      <w:proofErr w:type="spellStart"/>
+      <w:r>
+        <w:rPr>
+          <w:highlight w:val="white"/>
+        </w:rPr>
+        <w:t>Swagger</w:t>
+      </w:r>
+      <w:proofErr w:type="spellEnd"/>
+      <w:r>
+        <w:rPr>
+          <w:highlight w:val="white"/>
+        </w:rPr>
         <w:t xml:space="preserve"> </w:t>
       </w:r>
+      <w:proofErr w:type="spellStart"/>
+      <w:r>
+        <w:rPr>
+          <w:highlight w:val="white"/>
+        </w:rPr>
+        <w:t>Swagger</w:t>
+      </w:r>
+      <w:proofErr w:type="spellEnd"/>
+      <w:r>
+        <w:rPr>
+          <w:highlight w:val="white"/>
+        </w:rPr>
+        <w:t xml:space="preserve"> UI in quanto crea una pagina web dalle definizioni delle specifiche </w:t>
+      </w:r>
+      <w:proofErr w:type="spellStart"/>
+      <w:r>
+        <w:rPr>
+          <w:highlight w:val="white"/>
+        </w:rPr>
+        <w:t>OpenAPI</w:t>
+      </w:r>
+      <w:proofErr w:type="spellEnd"/>
+      <w:r>
+        <w:rPr>
+          <w:highlight w:val="white"/>
+        </w:rPr>
+        <w:t xml:space="preserve">. In particolare, di seguito mostriamo la pagina web relativa alla documentazione che presenta le 3 API (GET, POST and DELETE) per la gestione dei dati della nostra applicazione. La GET viene utilizzata per visualizzare i dati in una pagina HTML. La POST per inserire un nuovo dato nel nostro sistema. La DELETE per cancellare un dato dal nostro sistema. L’endpoint da invocare per raggiungere la seguente documentazione </w:t>
+      </w:r>
+      <w:r>
+        <w:rPr>
+          <w:highlight w:val="white"/>
+        </w:rPr>
+        <w:t>è</w:t>
+      </w:r>
+      <w:r>
+        <w:rPr>
+          <w:highlight w:val="white"/>
+        </w:rPr>
+        <w:t xml:space="preserve">: </w:t>
+      </w:r>
+      <w:hyperlink r:id="rId13" w:history="1">
+        <w:r>
+          <w:rPr>
+            <w:rStyle w:val="Collegamentoipertestuale"/>
+            <w:highlight w:val="white"/>
+          </w:rPr>
+          <w:t>http://localhost:8080/api-docs</w:t>
+        </w:r>
+      </w:hyperlink>
+    </w:p>
+    <w:p>
+      <w:pPr>
+        <w:rPr>
+          <w:highlight w:val="white"/>
+        </w:rPr>
+      </w:pPr>
+      <w:r>
+        <w:lastRenderedPageBreak/>
+        <w:drawing>
+          <wp:inline distT="0" distB="0" distL="0" distR="0" wp14:anchorId="065D8B2E" wp14:editId="5A54133E">
+            <wp:extent cx="6120130" cy="7703185"/>
+            <wp:effectExtent l="0" t="0" r="0" b="0"/>
+            <wp:docPr id="2" name="Immagine 2"/>
+            <wp:cNvGraphicFramePr>
+              <a:graphicFrameLocks xmlns:a="http://schemas.openxmlformats.org/drawingml/2006/main" noChangeAspect="1"/>
+            </wp:cNvGraphicFramePr>
+            <a:graphic xmlns:a="http://schemas.openxmlformats.org/drawingml/2006/main">
+              <a:graphicData uri="http://schemas.openxmlformats.org/drawingml/2006/picture">
+                <pic:pic xmlns:pic="http://schemas.openxmlformats.org/drawingml/2006/picture">
+                  <pic:nvPicPr>
+                    <pic:cNvPr id="1" name=""/>
+                    <pic:cNvPicPr/>
+                  </pic:nvPicPr>
+                  <pic:blipFill>
+                    <a:blip r:embed="rId14"/>
+                    <a:stretch>
+                      <a:fillRect/>
+                    </a:stretch>
+                  </pic:blipFill>
+                  <pic:spPr>
+                    <a:xfrm>
+                      <a:off x="0" y="0"/>
+                      <a:ext cx="6120130" cy="7703185"/>
+                    </a:xfrm>
+                    <a:prstGeom prst="rect">
+                      <a:avLst/>
+                    </a:prstGeom>
+                  </pic:spPr>
+                </pic:pic>
+              </a:graphicData>
+            </a:graphic>
+          </wp:inline>
+        </w:drawing>
+      </w:r>
+    </w:p>
+    <w:p>
+      <w:pPr>
+        <w:pStyle w:val="Titolo1"/>
+        <w:rPr>
+          <w:rFonts w:eastAsia="Calibri"/>
+          <w:highlight w:val="white"/>
+          <w:lang w:val="en-GB"/>
+        </w:rPr>
+      </w:pPr>
+      <w:proofErr w:type="spellStart"/>
+      <w:r>
+        <w:rPr>
+          <w:rFonts w:eastAsia="Calibri"/>
+          <w:highlight w:val="white"/>
+          <w:lang w:val="en-GB"/>
+        </w:rPr>
+        <w:lastRenderedPageBreak/>
+        <w:t>FrontEnd</w:t>
+      </w:r>
+      <w:proofErr w:type="spellEnd"/>
+      <w:r>
+        <w:rPr>
+          <w:rFonts w:eastAsia="Calibri"/>
+          <w:highlight w:val="white"/>
+          <w:lang w:val="en-GB"/>
+        </w:rPr>
+        <w:t xml:space="preserve"> Implementation</w:t>
+      </w:r>
+    </w:p>
+    <w:p>
+      <w:pPr>
+        <w:pStyle w:val="Titolo1"/>
+        <w:rPr>
+          <w:rFonts w:eastAsia="Calibri"/>
+          <w:highlight w:val="white"/>
+          <w:lang w:val="en-GB"/>
+        </w:rPr>
+      </w:pPr>
+      <w:r>
+        <w:rPr>
+          <w:rFonts w:eastAsia="Calibri"/>
+          <w:highlight w:val="white"/>
+          <w:lang w:val="en-GB"/>
+        </w:rPr>
+        <w:t>GitHub Repository and Deployment info</w:t>
+      </w:r>
+    </w:p>
+    <w:p>
+      <w:pPr>
+        <w:pStyle w:val="Titolo1"/>
+        <w:rPr>
+          <w:rFonts w:eastAsia="Calibri"/>
+          <w:highlight w:val="white"/>
+          <w:lang w:val="en-GB"/>
+        </w:rPr>
+      </w:pPr>
+      <w:r>
+        <w:rPr>
+          <w:rFonts w:eastAsia="Calibri"/>
+          <w:highlight w:val="white"/>
+          <w:lang w:val="en-GB"/>
+        </w:rPr>
+        <w:t>Testing</w:t>
+      </w:r>
+    </w:p>
+    <w:p>
+      <w:pPr>
+        <w:rPr>
+          <w:lang w:val="en-GB"/>
+        </w:rPr>
+      </w:pPr>
     </w:p>
     <w:sectPr>
-      <w:headerReference w:type="default" r:id="rId9"/>
-      <w:footerReference w:type="default" r:id="rId10"/>
+      <w:headerReference w:type="default" r:id="rId15"/>
+      <w:footerReference w:type="default" r:id="rId16"/>
       <w:pgSz w:w="11906" w:h="16838"/>
       <w:pgMar w:top="1417" w:right="1134" w:bottom="1134" w:left="1134" w:header="708" w:footer="708" w:gutter="0"/>
       <w:cols w:space="708"/>
@@ -740,7 +1724,7 @@
 </file>
 
 <file path=word/endnotes.xml><?xml version="1.0" encoding="utf-8"?>
-<w:endnotes xmlns:wpc="http://schemas.microsoft.com/office/word/2010/wordprocessingCanvas" xmlns:cx="http://schemas.microsoft.com/office/drawing/2014/chartex" xmlns:cx1="http://schemas.microsoft.com/office/drawing/2015/9/8/chartex" xmlns:cx2="http://schemas.microsoft.com/office/drawing/2015/10/21/chartex" xmlns:cx3="http://schemas.microsoft.com/office/drawing/2016/5/9/chartex" xmlns:cx4="http://schemas.microsoft.com/office/drawing/2016/5/10/chartex" xmlns:cx5="http://schemas.microsoft.com/office/drawing/2016/5/11/chartex" xmlns:cx6="http://schemas.microsoft.com/office/drawing/2016/5/12/chartex" xmlns:cx7="http://schemas.microsoft.com/office/drawing/2016/5/13/chartex" xmlns:cx8="http://schemas.microsoft.com/office/drawing/2016/5/14/chartex" xmlns:mc="http://schemas.openxmlformats.org/markup-compatibility/2006" xmlns:aink="http://schemas.microsoft.com/office/drawing/2016/ink" xmlns:am3d="http://schemas.microsoft.com/office/drawing/2017/model3d" xmlns:o="urn:schemas-microsoft-com:office:office" xmlns:oel="http://schemas.microsoft.com/office/2019/extlst" xmlns:r="http://schemas.openxmlformats.org/officeDocument/2006/relationships" xmlns:m="http://schemas.openxmlformats.org/officeDocument/2006/math" xmlns:v="urn:schemas-microsoft-com:vml" xmlns:wp14="http://schemas.microsoft.com/office/word/2010/wordprocessingDrawing" xmlns:wp="http://schemas.openxmlformats.org/drawingml/2006/wordprocessingDrawing" xmlns:w10="urn:schemas-microsoft-com:office:word" xmlns:w="http://schemas.openxmlformats.org/wordprocessingml/2006/main" xmlns:w14="http://schemas.microsoft.com/office/word/2010/wordml" xmlns:w15="http://schemas.microsoft.com/office/word/2012/wordml" xmlns:w16cex="http://schemas.microsoft.com/office/word/2018/wordml/cex" xmlns:w16cid="http://schemas.microsoft.com/office/word/2016/wordml/cid" xmlns:w16="http://schemas.microsoft.com/office/word/2018/wordml" xmlns:w16sdtdh="http://schemas.microsoft.com/office/word/2020/wordml/sdtdatahash" xmlns:w16se="http://schemas.microsoft.com/office/word/2015/wordml/symex" xmlns:wpg="http://schemas.microsoft.com/office/word/2010/wordprocessingGroup" xmlns:wpi="http://schemas.microsoft.com/office/word/2010/wordprocessingInk" xmlns:wne="http://schemas.microsoft.com/office/word/2006/wordml" xmlns:wps="http://schemas.microsoft.com/office/word/2010/wordprocessingShape" mc:Ignorable="w14 w15 w16se w16cid w16 w16cex w16sdtdh wp14">
+<w:endnotes xmlns:wpc="http://schemas.microsoft.com/office/word/2010/wordprocessingCanvas" xmlns:cx="http://schemas.microsoft.com/office/drawing/2014/chartex" xmlns:cx1="http://schemas.microsoft.com/office/drawing/2015/9/8/chartex" xmlns:cx2="http://schemas.microsoft.com/office/drawing/2015/10/21/chartex" xmlns:cx3="http://schemas.microsoft.com/office/drawing/2016/5/9/chartex" xmlns:cx4="http://schemas.microsoft.com/office/drawing/2016/5/10/chartex" xmlns:cx5="http://schemas.microsoft.com/office/drawing/2016/5/11/chartex" xmlns:cx6="http://schemas.microsoft.com/office/drawing/2016/5/12/chartex" xmlns:cx7="http://schemas.microsoft.com/office/drawing/2016/5/13/chartex" xmlns:cx8="http://schemas.microsoft.com/office/drawing/2016/5/14/chartex" xmlns:mc="http://schemas.openxmlformats.org/markup-compatibility/2006" xmlns:aink="http://schemas.microsoft.com/office/drawing/2016/ink" xmlns:am3d="http://schemas.microsoft.com/office/drawing/2017/model3d" xmlns:o="urn:schemas-microsoft-com:office:office" xmlns:r="http://schemas.openxmlformats.org/officeDocument/2006/relationships" xmlns:m="http://schemas.openxmlformats.org/officeDocument/2006/math" xmlns:v="urn:schemas-microsoft-com:vml" xmlns:wp14="http://schemas.microsoft.com/office/word/2010/wordprocessingDrawing" xmlns:wp="http://schemas.openxmlformats.org/drawingml/2006/wordprocessingDrawing" xmlns:w10="urn:schemas-microsoft-com:office:word" xmlns:w="http://schemas.openxmlformats.org/wordprocessingml/2006/main" xmlns:w14="http://schemas.microsoft.com/office/word/2010/wordml" xmlns:w15="http://schemas.microsoft.com/office/word/2012/wordml" xmlns:w16cid="http://schemas.microsoft.com/office/word/2016/wordml/cid" xmlns:w16se="http://schemas.microsoft.com/office/word/2015/wordml/symex" xmlns:wpg="http://schemas.microsoft.com/office/word/2010/wordprocessingGroup" xmlns:wpi="http://schemas.microsoft.com/office/word/2010/wordprocessingInk" xmlns:wne="http://schemas.microsoft.com/office/word/2006/wordml" xmlns:wps="http://schemas.microsoft.com/office/word/2010/wordprocessingShape" mc:Ignorable="w14 w15 w16se w16cid wp14">
   <w:endnote w:type="separator" w:id="-1">
     <w:p>
       <w:pPr>
@@ -765,7 +1749,7 @@
 </file>
 
 <file path=word/footer1.xml><?xml version="1.0" encoding="utf-8"?>
-<w:ftr xmlns:wpc="http://schemas.microsoft.com/office/word/2010/wordprocessingCanvas" xmlns:cx="http://schemas.microsoft.com/office/drawing/2014/chartex" xmlns:cx1="http://schemas.microsoft.com/office/drawing/2015/9/8/chartex" xmlns:cx2="http://schemas.microsoft.com/office/drawing/2015/10/21/chartex" xmlns:cx3="http://schemas.microsoft.com/office/drawing/2016/5/9/chartex" xmlns:cx4="http://schemas.microsoft.com/office/drawing/2016/5/10/chartex" xmlns:cx5="http://schemas.microsoft.com/office/drawing/2016/5/11/chartex" xmlns:cx6="http://schemas.microsoft.com/office/drawing/2016/5/12/chartex" xmlns:cx7="http://schemas.microsoft.com/office/drawing/2016/5/13/chartex" xmlns:cx8="http://schemas.microsoft.com/office/drawing/2016/5/14/chartex" xmlns:mc="http://schemas.openxmlformats.org/markup-compatibility/2006" xmlns:aink="http://schemas.microsoft.com/office/drawing/2016/ink" xmlns:am3d="http://schemas.microsoft.com/office/drawing/2017/model3d" xmlns:o="urn:schemas-microsoft-com:office:office" xmlns:oel="http://schemas.microsoft.com/office/2019/extlst" xmlns:r="http://schemas.openxmlformats.org/officeDocument/2006/relationships" xmlns:m="http://schemas.openxmlformats.org/officeDocument/2006/math" xmlns:v="urn:schemas-microsoft-com:vml" xmlns:wp14="http://schemas.microsoft.com/office/word/2010/wordprocessingDrawing" xmlns:wp="http://schemas.openxmlformats.org/drawingml/2006/wordprocessingDrawing" xmlns:w10="urn:schemas-microsoft-com:office:word" xmlns:w="http://schemas.openxmlformats.org/wordprocessingml/2006/main" xmlns:w14="http://schemas.microsoft.com/office/word/2010/wordml" xmlns:w15="http://schemas.microsoft.com/office/word/2012/wordml" xmlns:w16cex="http://schemas.microsoft.com/office/word/2018/wordml/cex" xmlns:w16cid="http://schemas.microsoft.com/office/word/2016/wordml/cid" xmlns:w16="http://schemas.microsoft.com/office/word/2018/wordml" xmlns:w16sdtdh="http://schemas.microsoft.com/office/word/2020/wordml/sdtdatahash" xmlns:w16se="http://schemas.microsoft.com/office/word/2015/wordml/symex" xmlns:wpg="http://schemas.microsoft.com/office/word/2010/wordprocessingGroup" xmlns:wpi="http://schemas.microsoft.com/office/word/2010/wordprocessingInk" xmlns:wne="http://schemas.microsoft.com/office/word/2006/wordml" xmlns:wps="http://schemas.microsoft.com/office/word/2010/wordprocessingShape" mc:Ignorable="w14 w15 w16se w16cid w16 w16cex w16sdtdh wp14">
+<w:ftr xmlns:wpc="http://schemas.microsoft.com/office/word/2010/wordprocessingCanvas" xmlns:cx="http://schemas.microsoft.com/office/drawing/2014/chartex" xmlns:cx1="http://schemas.microsoft.com/office/drawing/2015/9/8/chartex" xmlns:cx2="http://schemas.microsoft.com/office/drawing/2015/10/21/chartex" xmlns:cx3="http://schemas.microsoft.com/office/drawing/2016/5/9/chartex" xmlns:cx4="http://schemas.microsoft.com/office/drawing/2016/5/10/chartex" xmlns:cx5="http://schemas.microsoft.com/office/drawing/2016/5/11/chartex" xmlns:cx6="http://schemas.microsoft.com/office/drawing/2016/5/12/chartex" xmlns:cx7="http://schemas.microsoft.com/office/drawing/2016/5/13/chartex" xmlns:cx8="http://schemas.microsoft.com/office/drawing/2016/5/14/chartex" xmlns:mc="http://schemas.openxmlformats.org/markup-compatibility/2006" xmlns:aink="http://schemas.microsoft.com/office/drawing/2016/ink" xmlns:am3d="http://schemas.microsoft.com/office/drawing/2017/model3d" xmlns:o="urn:schemas-microsoft-com:office:office" xmlns:r="http://schemas.openxmlformats.org/officeDocument/2006/relationships" xmlns:m="http://schemas.openxmlformats.org/officeDocument/2006/math" xmlns:v="urn:schemas-microsoft-com:vml" xmlns:wp14="http://schemas.microsoft.com/office/word/2010/wordprocessingDrawing" xmlns:wp="http://schemas.openxmlformats.org/drawingml/2006/wordprocessingDrawing" xmlns:w10="urn:schemas-microsoft-com:office:word" xmlns:w="http://schemas.openxmlformats.org/wordprocessingml/2006/main" xmlns:w14="http://schemas.microsoft.com/office/word/2010/wordml" xmlns:w15="http://schemas.microsoft.com/office/word/2012/wordml" xmlns:w16cid="http://schemas.microsoft.com/office/word/2016/wordml/cid" xmlns:w16se="http://schemas.microsoft.com/office/word/2015/wordml/symex" xmlns:wpg="http://schemas.microsoft.com/office/word/2010/wordprocessingGroup" xmlns:wpi="http://schemas.microsoft.com/office/word/2010/wordprocessingInk" xmlns:wne="http://schemas.microsoft.com/office/word/2006/wordml" xmlns:wps="http://schemas.microsoft.com/office/word/2010/wordprocessingShape" mc:Ignorable="w14 w15 w16se w16cid wp14">
   <w:sdt>
     <w:sdtPr>
       <w:id w:val="-636108188"/>
@@ -830,7 +1814,7 @@
 </file>
 
 <file path=word/footnotes.xml><?xml version="1.0" encoding="utf-8"?>
-<w:footnotes xmlns:wpc="http://schemas.microsoft.com/office/word/2010/wordprocessingCanvas" xmlns:cx="http://schemas.microsoft.com/office/drawing/2014/chartex" xmlns:cx1="http://schemas.microsoft.com/office/drawing/2015/9/8/chartex" xmlns:cx2="http://schemas.microsoft.com/office/drawing/2015/10/21/chartex" xmlns:cx3="http://schemas.microsoft.com/office/drawing/2016/5/9/chartex" xmlns:cx4="http://schemas.microsoft.com/office/drawing/2016/5/10/chartex" xmlns:cx5="http://schemas.microsoft.com/office/drawing/2016/5/11/chartex" xmlns:cx6="http://schemas.microsoft.com/office/drawing/2016/5/12/chartex" xmlns:cx7="http://schemas.microsoft.com/office/drawing/2016/5/13/chartex" xmlns:cx8="http://schemas.microsoft.com/office/drawing/2016/5/14/chartex" xmlns:mc="http://schemas.openxmlformats.org/markup-compatibility/2006" xmlns:aink="http://schemas.microsoft.com/office/drawing/2016/ink" xmlns:am3d="http://schemas.microsoft.com/office/drawing/2017/model3d" xmlns:o="urn:schemas-microsoft-com:office:office" xmlns:oel="http://schemas.microsoft.com/office/2019/extlst" xmlns:r="http://schemas.openxmlformats.org/officeDocument/2006/relationships" xmlns:m="http://schemas.openxmlformats.org/officeDocument/2006/math" xmlns:v="urn:schemas-microsoft-com:vml" xmlns:wp14="http://schemas.microsoft.com/office/word/2010/wordprocessingDrawing" xmlns:wp="http://schemas.openxmlformats.org/drawingml/2006/wordprocessingDrawing" xmlns:w10="urn:schemas-microsoft-com:office:word" xmlns:w="http://schemas.openxmlformats.org/wordprocessingml/2006/main" xmlns:w14="http://schemas.microsoft.com/office/word/2010/wordml" xmlns:w15="http://schemas.microsoft.com/office/word/2012/wordml" xmlns:w16cex="http://schemas.microsoft.com/office/word/2018/wordml/cex" xmlns:w16cid="http://schemas.microsoft.com/office/word/2016/wordml/cid" xmlns:w16="http://schemas.microsoft.com/office/word/2018/wordml" xmlns:w16sdtdh="http://schemas.microsoft.com/office/word/2020/wordml/sdtdatahash" xmlns:w16se="http://schemas.microsoft.com/office/word/2015/wordml/symex" xmlns:wpg="http://schemas.microsoft.com/office/word/2010/wordprocessingGroup" xmlns:wpi="http://schemas.microsoft.com/office/word/2010/wordprocessingInk" xmlns:wne="http://schemas.microsoft.com/office/word/2006/wordml" xmlns:wps="http://schemas.microsoft.com/office/word/2010/wordprocessingShape" mc:Ignorable="w14 w15 w16se w16cid w16 w16cex w16sdtdh wp14">
+<w:footnotes xmlns:wpc="http://schemas.microsoft.com/office/word/2010/wordprocessingCanvas" xmlns:cx="http://schemas.microsoft.com/office/drawing/2014/chartex" xmlns:cx1="http://schemas.microsoft.com/office/drawing/2015/9/8/chartex" xmlns:cx2="http://schemas.microsoft.com/office/drawing/2015/10/21/chartex" xmlns:cx3="http://schemas.microsoft.com/office/drawing/2016/5/9/chartex" xmlns:cx4="http://schemas.microsoft.com/office/drawing/2016/5/10/chartex" xmlns:cx5="http://schemas.microsoft.com/office/drawing/2016/5/11/chartex" xmlns:cx6="http://schemas.microsoft.com/office/drawing/2016/5/12/chartex" xmlns:cx7="http://schemas.microsoft.com/office/drawing/2016/5/13/chartex" xmlns:cx8="http://schemas.microsoft.com/office/drawing/2016/5/14/chartex" xmlns:mc="http://schemas.openxmlformats.org/markup-compatibility/2006" xmlns:aink="http://schemas.microsoft.com/office/drawing/2016/ink" xmlns:am3d="http://schemas.microsoft.com/office/drawing/2017/model3d" xmlns:o="urn:schemas-microsoft-com:office:office" xmlns:r="http://schemas.openxmlformats.org/officeDocument/2006/relationships" xmlns:m="http://schemas.openxmlformats.org/officeDocument/2006/math" xmlns:v="urn:schemas-microsoft-com:vml" xmlns:wp14="http://schemas.microsoft.com/office/word/2010/wordprocessingDrawing" xmlns:wp="http://schemas.openxmlformats.org/drawingml/2006/wordprocessingDrawing" xmlns:w10="urn:schemas-microsoft-com:office:word" xmlns:w="http://schemas.openxmlformats.org/wordprocessingml/2006/main" xmlns:w14="http://schemas.microsoft.com/office/word/2010/wordml" xmlns:w15="http://schemas.microsoft.com/office/word/2012/wordml" xmlns:w16cid="http://schemas.microsoft.com/office/word/2016/wordml/cid" xmlns:w16se="http://schemas.microsoft.com/office/word/2015/wordml/symex" xmlns:wpg="http://schemas.microsoft.com/office/word/2010/wordprocessingGroup" xmlns:wpi="http://schemas.microsoft.com/office/word/2010/wordprocessingInk" xmlns:wne="http://schemas.microsoft.com/office/word/2006/wordml" xmlns:wps="http://schemas.microsoft.com/office/word/2010/wordprocessingShape" mc:Ignorable="w14 w15 w16se w16cid wp14">
   <w:footnote w:type="separator" w:id="-1">
     <w:p>
       <w:pPr>
@@ -855,7 +1839,7 @@
 </file>
 
 <file path=word/header1.xml><?xml version="1.0" encoding="utf-8"?>
-<w:hdr xmlns:wpc="http://schemas.microsoft.com/office/word/2010/wordprocessingCanvas" xmlns:cx="http://schemas.microsoft.com/office/drawing/2014/chartex" xmlns:cx1="http://schemas.microsoft.com/office/drawing/2015/9/8/chartex" xmlns:cx2="http://schemas.microsoft.com/office/drawing/2015/10/21/chartex" xmlns:cx3="http://schemas.microsoft.com/office/drawing/2016/5/9/chartex" xmlns:cx4="http://schemas.microsoft.com/office/drawing/2016/5/10/chartex" xmlns:cx5="http://schemas.microsoft.com/office/drawing/2016/5/11/chartex" xmlns:cx6="http://schemas.microsoft.com/office/drawing/2016/5/12/chartex" xmlns:cx7="http://schemas.microsoft.com/office/drawing/2016/5/13/chartex" xmlns:cx8="http://schemas.microsoft.com/office/drawing/2016/5/14/chartex" xmlns:mc="http://schemas.openxmlformats.org/markup-compatibility/2006" xmlns:aink="http://schemas.microsoft.com/office/drawing/2016/ink" xmlns:am3d="http://schemas.microsoft.com/office/drawing/2017/model3d" xmlns:o="urn:schemas-microsoft-com:office:office" xmlns:oel="http://schemas.microsoft.com/office/2019/extlst" xmlns:r="http://schemas.openxmlformats.org/officeDocument/2006/relationships" xmlns:m="http://schemas.openxmlformats.org/officeDocument/2006/math" xmlns:v="urn:schemas-microsoft-com:vml" xmlns:wp14="http://schemas.microsoft.com/office/word/2010/wordprocessingDrawing" xmlns:wp="http://schemas.openxmlformats.org/drawingml/2006/wordprocessingDrawing" xmlns:w10="urn:schemas-microsoft-com:office:word" xmlns:w="http://schemas.openxmlformats.org/wordprocessingml/2006/main" xmlns:w14="http://schemas.microsoft.com/office/word/2010/wordml" xmlns:w15="http://schemas.microsoft.com/office/word/2012/wordml" xmlns:w16cex="http://schemas.microsoft.com/office/word/2018/wordml/cex" xmlns:w16cid="http://schemas.microsoft.com/office/word/2016/wordml/cid" xmlns:w16="http://schemas.microsoft.com/office/word/2018/wordml" xmlns:w16sdtdh="http://schemas.microsoft.com/office/word/2020/wordml/sdtdatahash" xmlns:w16se="http://schemas.microsoft.com/office/word/2015/wordml/symex" xmlns:wpg="http://schemas.microsoft.com/office/word/2010/wordprocessingGroup" xmlns:wpi="http://schemas.microsoft.com/office/word/2010/wordprocessingInk" xmlns:wne="http://schemas.microsoft.com/office/word/2006/wordml" xmlns:wps="http://schemas.microsoft.com/office/word/2010/wordprocessingShape" mc:Ignorable="w14 w15 w16se w16cid w16 w16cex w16sdtdh wp14">
+<w:hdr xmlns:wpc="http://schemas.microsoft.com/office/word/2010/wordprocessingCanvas" xmlns:cx="http://schemas.microsoft.com/office/drawing/2014/chartex" xmlns:cx1="http://schemas.microsoft.com/office/drawing/2015/9/8/chartex" xmlns:cx2="http://schemas.microsoft.com/office/drawing/2015/10/21/chartex" xmlns:cx3="http://schemas.microsoft.com/office/drawing/2016/5/9/chartex" xmlns:cx4="http://schemas.microsoft.com/office/drawing/2016/5/10/chartex" xmlns:cx5="http://schemas.microsoft.com/office/drawing/2016/5/11/chartex" xmlns:cx6="http://schemas.microsoft.com/office/drawing/2016/5/12/chartex" xmlns:cx7="http://schemas.microsoft.com/office/drawing/2016/5/13/chartex" xmlns:cx8="http://schemas.microsoft.com/office/drawing/2016/5/14/chartex" xmlns:mc="http://schemas.openxmlformats.org/markup-compatibility/2006" xmlns:aink="http://schemas.microsoft.com/office/drawing/2016/ink" xmlns:am3d="http://schemas.microsoft.com/office/drawing/2017/model3d" xmlns:o="urn:schemas-microsoft-com:office:office" xmlns:r="http://schemas.openxmlformats.org/officeDocument/2006/relationships" xmlns:m="http://schemas.openxmlformats.org/officeDocument/2006/math" xmlns:v="urn:schemas-microsoft-com:vml" xmlns:wp14="http://schemas.microsoft.com/office/word/2010/wordprocessingDrawing" xmlns:wp="http://schemas.openxmlformats.org/drawingml/2006/wordprocessingDrawing" xmlns:w10="urn:schemas-microsoft-com:office:word" xmlns:w="http://schemas.openxmlformats.org/wordprocessingml/2006/main" xmlns:w14="http://schemas.microsoft.com/office/word/2010/wordml" xmlns:w15="http://schemas.microsoft.com/office/word/2012/wordml" xmlns:w16cid="http://schemas.microsoft.com/office/word/2016/wordml/cid" xmlns:w16se="http://schemas.microsoft.com/office/word/2015/wordml/symex" xmlns:wpg="http://schemas.microsoft.com/office/word/2010/wordprocessingGroup" xmlns:wpi="http://schemas.microsoft.com/office/word/2010/wordprocessingInk" xmlns:wne="http://schemas.microsoft.com/office/word/2006/wordml" xmlns:wps="http://schemas.microsoft.com/office/word/2010/wordprocessingShape" mc:Ignorable="w14 w15 w16se w16cid wp14">
   <w:tbl>
     <w:tblPr>
       <w:tblW w:w="0" w:type="auto"/>
@@ -971,7 +1955,7 @@
 </file>
 
 <file path=word/numbering.xml><?xml version="1.0" encoding="utf-8"?>
-<w:numbering xmlns:wpc="http://schemas.microsoft.com/office/word/2010/wordprocessingCanvas" xmlns:cx="http://schemas.microsoft.com/office/drawing/2014/chartex" xmlns:cx1="http://schemas.microsoft.com/office/drawing/2015/9/8/chartex" xmlns:cx2="http://schemas.microsoft.com/office/drawing/2015/10/21/chartex" xmlns:cx3="http://schemas.microsoft.com/office/drawing/2016/5/9/chartex" xmlns:cx4="http://schemas.microsoft.com/office/drawing/2016/5/10/chartex" xmlns:cx5="http://schemas.microsoft.com/office/drawing/2016/5/11/chartex" xmlns:cx6="http://schemas.microsoft.com/office/drawing/2016/5/12/chartex" xmlns:cx7="http://schemas.microsoft.com/office/drawing/2016/5/13/chartex" xmlns:cx8="http://schemas.microsoft.com/office/drawing/2016/5/14/chartex" xmlns:mc="http://schemas.openxmlformats.org/markup-compatibility/2006" xmlns:aink="http://schemas.microsoft.com/office/drawing/2016/ink" xmlns:am3d="http://schemas.microsoft.com/office/drawing/2017/model3d" xmlns:o="urn:schemas-microsoft-com:office:office" xmlns:oel="http://schemas.microsoft.com/office/2019/extlst" xmlns:r="http://schemas.openxmlformats.org/officeDocument/2006/relationships" xmlns:m="http://schemas.openxmlformats.org/officeDocument/2006/math" xmlns:v="urn:schemas-microsoft-com:vml" xmlns:wp14="http://schemas.microsoft.com/office/word/2010/wordprocessingDrawing" xmlns:wp="http://schemas.openxmlformats.org/drawingml/2006/wordprocessingDrawing" xmlns:w10="urn:schemas-microsoft-com:office:word" xmlns:w="http://schemas.openxmlformats.org/wordprocessingml/2006/main" xmlns:w14="http://schemas.microsoft.com/office/word/2010/wordml" xmlns:w15="http://schemas.microsoft.com/office/word/2012/wordml" xmlns:w16cex="http://schemas.microsoft.com/office/word/2018/wordml/cex" xmlns:w16cid="http://schemas.microsoft.com/office/word/2016/wordml/cid" xmlns:w16="http://schemas.microsoft.com/office/word/2018/wordml" xmlns:w16sdtdh="http://schemas.microsoft.com/office/word/2020/wordml/sdtdatahash" xmlns:w16se="http://schemas.microsoft.com/office/word/2015/wordml/symex" xmlns:wpg="http://schemas.microsoft.com/office/word/2010/wordprocessingGroup" xmlns:wpi="http://schemas.microsoft.com/office/word/2010/wordprocessingInk" xmlns:wne="http://schemas.microsoft.com/office/word/2006/wordml" xmlns:wps="http://schemas.microsoft.com/office/word/2010/wordprocessingShape" mc:Ignorable="w14 w15 w16se w16cid w16 w16cex w16sdtdh wp14">
+<w:numbering xmlns:wpc="http://schemas.microsoft.com/office/word/2010/wordprocessingCanvas" xmlns:cx="http://schemas.microsoft.com/office/drawing/2014/chartex" xmlns:cx1="http://schemas.microsoft.com/office/drawing/2015/9/8/chartex" xmlns:cx2="http://schemas.microsoft.com/office/drawing/2015/10/21/chartex" xmlns:cx3="http://schemas.microsoft.com/office/drawing/2016/5/9/chartex" xmlns:cx4="http://schemas.microsoft.com/office/drawing/2016/5/10/chartex" xmlns:cx5="http://schemas.microsoft.com/office/drawing/2016/5/11/chartex" xmlns:cx6="http://schemas.microsoft.com/office/drawing/2016/5/12/chartex" xmlns:cx7="http://schemas.microsoft.com/office/drawing/2016/5/13/chartex" xmlns:cx8="http://schemas.microsoft.com/office/drawing/2016/5/14/chartex" xmlns:mc="http://schemas.openxmlformats.org/markup-compatibility/2006" xmlns:aink="http://schemas.microsoft.com/office/drawing/2016/ink" xmlns:am3d="http://schemas.microsoft.com/office/drawing/2017/model3d" xmlns:o="urn:schemas-microsoft-com:office:office" xmlns:r="http://schemas.openxmlformats.org/officeDocument/2006/relationships" xmlns:m="http://schemas.openxmlformats.org/officeDocument/2006/math" xmlns:v="urn:schemas-microsoft-com:vml" xmlns:wp14="http://schemas.microsoft.com/office/word/2010/wordprocessingDrawing" xmlns:wp="http://schemas.openxmlformats.org/drawingml/2006/wordprocessingDrawing" xmlns:w10="urn:schemas-microsoft-com:office:word" xmlns:w="http://schemas.openxmlformats.org/wordprocessingml/2006/main" xmlns:w14="http://schemas.microsoft.com/office/word/2010/wordml" xmlns:w15="http://schemas.microsoft.com/office/word/2012/wordml" xmlns:w16cid="http://schemas.microsoft.com/office/word/2016/wordml/cid" xmlns:w16se="http://schemas.microsoft.com/office/word/2015/wordml/symex" xmlns:wpg="http://schemas.microsoft.com/office/word/2010/wordprocessingGroup" xmlns:wpi="http://schemas.microsoft.com/office/word/2010/wordprocessingInk" xmlns:wne="http://schemas.microsoft.com/office/word/2006/wordml" xmlns:wps="http://schemas.microsoft.com/office/word/2010/wordprocessingShape" mc:Ignorable="w14 w15 w16se w16cid wp14">
   <w:abstractNum w:abstractNumId="0" w15:restartNumberingAfterBreak="0">
     <w:nsid w:val="608801AF"/>
     <w:multiLevelType w:val="hybridMultilevel"/>
@@ -1085,14 +2069,14 @@
       </w:rPr>
     </w:lvl>
   </w:abstractNum>
-  <w:num w:numId="1" w16cid:durableId="128984416">
+  <w:num w:numId="1">
     <w:abstractNumId w:val="0"/>
   </w:num>
 </w:numbering>
 </file>
 
 <file path=word/styles.xml><?xml version="1.0" encoding="utf-8"?>
-<w:styles xmlns:mc="http://schemas.openxmlformats.org/markup-compatibility/2006" xmlns:r="http://schemas.openxmlformats.org/officeDocument/2006/relationships" xmlns:w="http://schemas.openxmlformats.org/wordprocessingml/2006/main" xmlns:w14="http://schemas.microsoft.com/office/word/2010/wordml" xmlns:w15="http://schemas.microsoft.com/office/word/2012/wordml" xmlns:w16cex="http://schemas.microsoft.com/office/word/2018/wordml/cex" xmlns:w16cid="http://schemas.microsoft.com/office/word/2016/wordml/cid" xmlns:w16="http://schemas.microsoft.com/office/word/2018/wordml" xmlns:w16sdtdh="http://schemas.microsoft.com/office/word/2020/wordml/sdtdatahash" xmlns:w16se="http://schemas.microsoft.com/office/word/2015/wordml/symex" mc:Ignorable="w14 w15 w16se w16cid w16 w16cex w16sdtdh">
+<w:styles xmlns:mc="http://schemas.openxmlformats.org/markup-compatibility/2006" xmlns:r="http://schemas.openxmlformats.org/officeDocument/2006/relationships" xmlns:w="http://schemas.openxmlformats.org/wordprocessingml/2006/main" xmlns:w14="http://schemas.microsoft.com/office/word/2010/wordml" xmlns:w15="http://schemas.microsoft.com/office/word/2012/wordml" xmlns:w16cid="http://schemas.microsoft.com/office/word/2016/wordml/cid" xmlns:w16se="http://schemas.microsoft.com/office/word/2015/wordml/symex" mc:Ignorable="w14 w15 w16se w16cid">
   <w:docDefaults>
     <w:rPrDefault>
       <w:rPr>
@@ -1108,7 +2092,7 @@
       </w:pPr>
     </w:pPrDefault>
   </w:docDefaults>
-  <w:latentStyles w:defLockedState="0" w:defUIPriority="99" w:defSemiHidden="0" w:defUnhideWhenUsed="0" w:defQFormat="0" w:count="376">
+  <w:latentStyles w:defLockedState="0" w:defUIPriority="99" w:defSemiHidden="0" w:defUnhideWhenUsed="0" w:defQFormat="0" w:count="375">
     <w:lsdException w:name="Normal" w:uiPriority="0" w:qFormat="1"/>
     <w:lsdException w:name="heading 1" w:uiPriority="9" w:qFormat="1"/>
     <w:lsdException w:name="heading 2" w:semiHidden="1" w:uiPriority="9" w:unhideWhenUsed="1" w:qFormat="1"/>
@@ -1484,7 +2468,6 @@
     <w:lsdException w:name="Smart Hyperlink" w:semiHidden="1" w:unhideWhenUsed="1"/>
     <w:lsdException w:name="Hashtag" w:semiHidden="1" w:unhideWhenUsed="1"/>
     <w:lsdException w:name="Unresolved Mention" w:semiHidden="1" w:unhideWhenUsed="1"/>
-    <w:lsdException w:name="Smart Link" w:semiHidden="1" w:unhideWhenUsed="1"/>
   </w:latentStyles>
   <w:style w:type="paragraph" w:default="1" w:styleId="Normale">
     <w:name w:val="Normal"/>
@@ -1564,7 +2547,6 @@
     <w:next w:val="Normale"/>
     <w:link w:val="Titolo4Carattere"/>
     <w:uiPriority w:val="9"/>
-    <w:semiHidden/>
     <w:unhideWhenUsed/>
     <w:qFormat/>
     <w:rsid w:val="00F81E27"/>
@@ -1755,7 +2737,6 @@
     <w:basedOn w:val="Carpredefinitoparagrafo"/>
     <w:link w:val="Titolo4"/>
     <w:uiPriority w:val="9"/>
-    <w:semiHidden/>
     <w:rsid w:val="00F81E27"/>
     <w:rPr>
       <w:rFonts w:asciiTheme="majorHAnsi" w:eastAsiaTheme="majorEastAsia" w:hAnsiTheme="majorHAnsi" w:cstheme="majorBidi"/>
@@ -1842,6 +2823,26 @@
     <w:rPr>
       <w:color w:val="605E5C"/>
       <w:shd w:val="clear" w:color="auto" w:fill="E1DFDD"/>
+    </w:rPr>
+  </w:style>
+  <w:style w:type="paragraph" w:styleId="Didascalia">
+    <w:name w:val="caption"/>
+    <w:basedOn w:val="Normale"/>
+    <w:next w:val="Normale"/>
+    <w:uiPriority w:val="35"/>
+    <w:semiHidden/>
+    <w:unhideWhenUsed/>
+    <w:qFormat/>
+    <w:rsid w:val="009C383D"/>
+    <w:pPr>
+      <w:spacing w:after="200" w:line="240" w:lineRule="auto"/>
+    </w:pPr>
+    <w:rPr>
+      <w:i/>
+      <w:iCs/>
+      <w:color w:val="44546A" w:themeColor="text2"/>
+      <w:sz w:val="18"/>
+      <w:szCs w:val="18"/>
     </w:rPr>
   </w:style>
 </w:styles>
@@ -2147,7 +3148,7 @@
 </file>
 
 <file path=customXml/itemProps1.xml><?xml version="1.0" encoding="utf-8"?>
-<ds:datastoreItem xmlns:ds="http://schemas.openxmlformats.org/officeDocument/2006/customXml" ds:itemID="{729DFD4A-5DF7-4BF5-8B88-AAA3CC72134E}">
+<ds:datastoreItem xmlns:ds="http://schemas.openxmlformats.org/officeDocument/2006/customXml" ds:itemID="{536D2F03-4594-4692-A185-6357E83B5C82}">
   <ds:schemaRefs>
     <ds:schemaRef ds:uri="http://schemas.openxmlformats.org/officeDocument/2006/bibliography"/>
   </ds:schemaRefs>

</xml_diff>